<commit_message>
Ažuriranje i nova dokumentacija
Ažurirana i nova dokumentacija
</commit_message>
<xml_diff>
--- a/Projekt/PB_05 Analiza poslovnog procesa za VIES registar v 1.1.docx
+++ b/Projekt/PB_05 Analiza poslovnog procesa za VIES registar v 1.1.docx
@@ -1089,8 +1089,6 @@
           <w:lang w:val="hr-HR"/>
         </w:rPr>
       </w:pPr>
-      <w:bookmarkStart w:id="0" w:name="_GoBack"/>
-      <w:bookmarkEnd w:id="0"/>
     </w:p>
     <w:p>
       <w:pPr>
@@ -1613,6 +1611,42 @@
           <w:lang w:val="hr-HR"/>
         </w:rPr>
         <w:t>.</w:t>
+      </w:r>
+    </w:p>
+    <w:p>
+      <w:pPr>
+        <w:pStyle w:val="ListParagraph"/>
+        <w:numPr>
+          <w:ilvl w:val="0"/>
+          <w:numId w:val="15"/>
+        </w:numPr>
+        <w:jc w:val="both"/>
+        <w:rPr>
+          <w:rFonts w:cstheme="minorHAnsi"/>
+          <w:sz w:val="20"/>
+          <w:szCs w:val="20"/>
+          <w:lang w:val="hr-HR"/>
+        </w:rPr>
+      </w:pPr>
+      <w:r>
+        <w:rPr>
+          <w:rFonts w:cstheme="minorHAnsi"/>
+          <w:sz w:val="20"/>
+          <w:szCs w:val="20"/>
+          <w:lang w:val="hr-HR"/>
+        </w:rPr>
+        <w:t>Unjeti poda</w:t>
+      </w:r>
+      <w:bookmarkStart w:id="0" w:name="_GoBack"/>
+      <w:bookmarkEnd w:id="0"/>
+      <w:r>
+        <w:rPr>
+          <w:rFonts w:cstheme="minorHAnsi"/>
+          <w:sz w:val="20"/>
+          <w:szCs w:val="20"/>
+          <w:lang w:val="hr-HR"/>
+        </w:rPr>
+        <w:t>ci o poreznom obvezniku mogu se pretraživati, pregledavati i ažurirati.</w:t>
       </w:r>
     </w:p>
     <w:sectPr>

</xml_diff>